<commit_message>
Updates stemming from the 4/16 status meeting
</commit_message>
<xml_diff>
--- a/project_management/internal_meetings/2013/20130416_meeting_minutes.docx
+++ b/project_management/internal_meetings/2013/20130416_meeting_minutes.docx
@@ -1,6 +1,6 @@
 
 <file path=word/document.xml><?xml version="1.0" encoding="utf-8"?>
-<w:document xmlns:mo="http://schemas.microsoft.com/office/mac/office/2008/main" xmlns:ve="http://schemas.openxmlformats.org/markup-compatibility/2006" xmlns:mv="urn:schemas-microsoft-com:mac:vml" xmlns:o="urn:schemas-microsoft-com:office:office" xmlns:r="http://schemas.openxmlformats.org/officeDocument/2006/relationships" xmlns:m="http://schemas.openxmlformats.org/officeDocument/2006/math" xmlns:v="urn:schemas-microsoft-com:vml" xmlns:wp="http://schemas.openxmlformats.org/drawingml/2006/wordprocessingDrawing" xmlns:w10="urn:schemas-microsoft-com:office:word" xmlns:w="http://schemas.openxmlformats.org/wordprocessingml/2006/main" xmlns:wne="http://schemas.microsoft.com/office/word/2006/wordml">
+<w:document xmlns:wpc="http://schemas.microsoft.com/office/word/2010/wordprocessingCanvas" xmlns:mo="http://schemas.microsoft.com/office/mac/office/2008/main" xmlns:mc="http://schemas.openxmlformats.org/markup-compatibility/2006" xmlns:mv="urn:schemas-microsoft-com:mac:vml" xmlns:o="urn:schemas-microsoft-com:office:office" xmlns:r="http://schemas.openxmlformats.org/officeDocument/2006/relationships" xmlns:m="http://schemas.openxmlformats.org/officeDocument/2006/math" xmlns:v="urn:schemas-microsoft-com:vml" xmlns:wp14="http://schemas.microsoft.com/office/word/2010/wordprocessingDrawing" xmlns:wp="http://schemas.openxmlformats.org/drawingml/2006/wordprocessingDrawing" xmlns:w10="urn:schemas-microsoft-com:office:word" xmlns:w="http://schemas.openxmlformats.org/wordprocessingml/2006/main" xmlns:w14="http://schemas.microsoft.com/office/word/2010/wordml" xmlns:wpg="http://schemas.microsoft.com/office/word/2010/wordprocessingGroup" xmlns:wpi="http://schemas.microsoft.com/office/word/2010/wordprocessingInk" xmlns:wne="http://schemas.microsoft.com/office/word/2006/wordml" xmlns:wps="http://schemas.microsoft.com/office/word/2010/wordprocessingShape" mc:Ignorable="w14 wp14">
   <w:body>
     <w:p>
       <w:pPr>
@@ -410,7 +410,7 @@
           <w:insideH w:val="single" w:sz="4" w:space="0" w:color="auto"/>
           <w:insideV w:val="single" w:sz="4" w:space="0" w:color="auto"/>
         </w:tblBorders>
-        <w:tblLook w:val="04A0"/>
+        <w:tblLook w:val="04A0" w:firstRow="1" w:lastRow="0" w:firstColumn="1" w:lastColumn="0" w:noHBand="0" w:noVBand="1"/>
       </w:tblPr>
       <w:tblGrid>
         <w:gridCol w:w="2845"/>
@@ -546,6 +546,9 @@
             <w:r>
               <w:t>Abe Evans</w:t>
             </w:r>
+            <w:r>
+              <w:t>-El</w:t>
+            </w:r>
           </w:p>
         </w:tc>
         <w:tc>
@@ -607,6 +610,12 @@
                 <w:lang w:eastAsia="ja-JP"/>
               </w:rPr>
             </w:pPr>
+            <w:r>
+              <w:rPr>
+                <w:lang w:eastAsia="ja-JP"/>
+              </w:rPr>
+              <w:t>X</w:t>
+            </w:r>
           </w:p>
         </w:tc>
       </w:tr>
@@ -666,12 +675,14 @@
                 <w:lang w:eastAsia="ja-JP"/>
               </w:rPr>
             </w:pPr>
+            <w:proofErr w:type="spellStart"/>
             <w:r>
               <w:rPr>
                 <w:lang w:eastAsia="ja-JP"/>
               </w:rPr>
               <w:t>Terpsys</w:t>
             </w:r>
+            <w:proofErr w:type="spellEnd"/>
           </w:p>
         </w:tc>
         <w:tc>
@@ -711,8 +722,13 @@
                 <w:lang w:eastAsia="ja-JP"/>
               </w:rPr>
             </w:pPr>
+            <w:proofErr w:type="spellStart"/>
             <w:r>
-              <w:t>Cuong Nguyen</w:t>
+              <w:t>Cuong</w:t>
+            </w:r>
+            <w:proofErr w:type="spellEnd"/>
+            <w:r>
+              <w:t xml:space="preserve"> Nguyen</w:t>
             </w:r>
           </w:p>
         </w:tc>
@@ -750,12 +766,14 @@
                 <w:lang w:eastAsia="ja-JP"/>
               </w:rPr>
             </w:pPr>
+            <w:proofErr w:type="spellStart"/>
             <w:r>
               <w:rPr>
                 <w:lang w:eastAsia="ja-JP"/>
               </w:rPr>
               <w:t>Terpsys</w:t>
             </w:r>
+            <w:proofErr w:type="spellEnd"/>
           </w:p>
         </w:tc>
         <w:tc>
@@ -775,6 +793,12 @@
                 <w:lang w:eastAsia="ja-JP"/>
               </w:rPr>
             </w:pPr>
+            <w:r>
+              <w:rPr>
+                <w:lang w:eastAsia="ja-JP"/>
+              </w:rPr>
+              <w:t>X</w:t>
+            </w:r>
           </w:p>
         </w:tc>
       </w:tr>
@@ -829,20 +853,20 @@
                 <w:lang w:eastAsia="ja-JP"/>
               </w:rPr>
             </w:pPr>
+            <w:proofErr w:type="spellStart"/>
             <w:r>
               <w:rPr>
                 <w:lang w:eastAsia="ja-JP"/>
               </w:rPr>
               <w:t>Terps</w:t>
             </w:r>
-            <w:bookmarkStart w:id="2" w:name="_GoBack"/>
-            <w:bookmarkEnd w:id="2"/>
             <w:r>
               <w:rPr>
                 <w:lang w:eastAsia="ja-JP"/>
               </w:rPr>
               <w:t>ys</w:t>
             </w:r>
+            <w:proofErr w:type="spellEnd"/>
           </w:p>
         </w:tc>
         <w:tc>
@@ -966,9 +990,19 @@
                 <w:lang w:eastAsia="ja-JP"/>
               </w:rPr>
             </w:pPr>
+            <w:proofErr w:type="spellStart"/>
             <w:r>
-              <w:t>Ishwar Chandramouliswaran</w:t>
+              <w:t>Ishwar</w:t>
             </w:r>
+            <w:proofErr w:type="spellEnd"/>
+            <w:r>
+              <w:t xml:space="preserve"> </w:t>
+            </w:r>
+            <w:proofErr w:type="spellStart"/>
+            <w:r>
+              <w:t>Chandramouliswaran</w:t>
+            </w:r>
+            <w:proofErr w:type="spellEnd"/>
           </w:p>
         </w:tc>
         <w:tc>
@@ -1051,8 +1085,13 @@
               </w:rPr>
             </w:pPr>
             <w:r>
-              <w:t>Jacob Mensah</w:t>
+              <w:t xml:space="preserve">Jacob </w:t>
             </w:r>
+            <w:proofErr w:type="spellStart"/>
+            <w:r>
+              <w:t>Mensah</w:t>
+            </w:r>
+            <w:proofErr w:type="spellEnd"/>
           </w:p>
         </w:tc>
         <w:tc>
@@ -1089,12 +1128,14 @@
                 <w:lang w:eastAsia="ja-JP"/>
               </w:rPr>
             </w:pPr>
+            <w:proofErr w:type="spellStart"/>
             <w:r>
               <w:rPr>
                 <w:lang w:eastAsia="ja-JP"/>
               </w:rPr>
               <w:t>Terpsys</w:t>
             </w:r>
+            <w:proofErr w:type="spellEnd"/>
           </w:p>
         </w:tc>
         <w:tc>
@@ -1282,6 +1323,12 @@
                 <w:lang w:eastAsia="ja-JP"/>
               </w:rPr>
             </w:pPr>
+            <w:r>
+              <w:rPr>
+                <w:lang w:eastAsia="ja-JP"/>
+              </w:rPr>
+              <w:t>X</w:t>
+            </w:r>
           </w:p>
         </w:tc>
       </w:tr>
@@ -1302,9 +1349,19 @@
                 <w:lang w:eastAsia="ja-JP"/>
               </w:rPr>
             </w:pPr>
+            <w:proofErr w:type="spellStart"/>
             <w:r>
-              <w:t>Juli Klemm</w:t>
+              <w:t>Juli</w:t>
             </w:r>
+            <w:proofErr w:type="spellEnd"/>
+            <w:r>
+              <w:t xml:space="preserve"> </w:t>
+            </w:r>
+            <w:proofErr w:type="spellStart"/>
+            <w:r>
+              <w:t>Klemm</w:t>
+            </w:r>
+            <w:proofErr w:type="spellEnd"/>
           </w:p>
         </w:tc>
         <w:tc>
@@ -1387,8 +1444,13 @@
               </w:rPr>
             </w:pPr>
             <w:r>
-              <w:t>Larry Brem</w:t>
+              <w:t xml:space="preserve">Larry </w:t>
             </w:r>
+            <w:proofErr w:type="spellStart"/>
+            <w:r>
+              <w:t>Brem</w:t>
+            </w:r>
+            <w:proofErr w:type="spellEnd"/>
           </w:p>
         </w:tc>
         <w:tc>
@@ -1471,8 +1533,13 @@
               </w:rPr>
             </w:pPr>
             <w:r>
-              <w:t>Marina Omelchenko</w:t>
+              <w:t xml:space="preserve">Marina </w:t>
             </w:r>
+            <w:proofErr w:type="spellStart"/>
+            <w:r>
+              <w:t>Omelchenko</w:t>
+            </w:r>
+            <w:proofErr w:type="spellEnd"/>
           </w:p>
         </w:tc>
         <w:tc>
@@ -1554,9 +1621,19 @@
                 <w:lang w:eastAsia="ja-JP"/>
               </w:rPr>
             </w:pPr>
+            <w:proofErr w:type="spellStart"/>
             <w:r>
-              <w:t>Mervi Heiskanen</w:t>
+              <w:t>Mervi</w:t>
             </w:r>
+            <w:proofErr w:type="spellEnd"/>
+            <w:r>
+              <w:t xml:space="preserve"> </w:t>
+            </w:r>
+            <w:proofErr w:type="spellStart"/>
+            <w:r>
+              <w:t>Heiskanen</w:t>
+            </w:r>
+            <w:proofErr w:type="spellEnd"/>
           </w:p>
         </w:tc>
         <w:tc>
@@ -1618,6 +1695,12 @@
                 <w:lang w:eastAsia="ja-JP"/>
               </w:rPr>
             </w:pPr>
+            <w:r>
+              <w:rPr>
+                <w:lang w:eastAsia="ja-JP"/>
+              </w:rPr>
+              <w:t>X</w:t>
+            </w:r>
           </w:p>
         </w:tc>
       </w:tr>
@@ -1697,90 +1780,12 @@
                 <w:lang w:eastAsia="ja-JP"/>
               </w:rPr>
             </w:pPr>
-          </w:p>
-        </w:tc>
-      </w:tr>
-      <w:tr>
-        <w:tc>
-          <w:tcPr>
-            <w:tcW w:w="2845" w:type="dxa"/>
-            <w:tcBorders>
-              <w:top w:val="single" w:sz="4" w:space="0" w:color="auto"/>
-              <w:left w:val="single" w:sz="4" w:space="0" w:color="auto"/>
-              <w:bottom w:val="single" w:sz="4" w:space="0" w:color="auto"/>
-              <w:right w:val="single" w:sz="4" w:space="0" w:color="auto"/>
-            </w:tcBorders>
-          </w:tcPr>
-          <w:p>
-            <w:pPr>
+            <w:r>
               <w:rPr>
                 <w:lang w:eastAsia="ja-JP"/>
               </w:rPr>
-            </w:pPr>
-            <w:r>
-              <w:t>Rashmi Srinivasa</w:t>
+              <w:t>X</w:t>
             </w:r>
-          </w:p>
-        </w:tc>
-        <w:tc>
-          <w:tcPr>
-            <w:tcW w:w="2195" w:type="dxa"/>
-            <w:tcBorders>
-              <w:top w:val="single" w:sz="4" w:space="0" w:color="auto"/>
-              <w:left w:val="single" w:sz="4" w:space="0" w:color="auto"/>
-              <w:bottom w:val="single" w:sz="4" w:space="0" w:color="auto"/>
-              <w:right w:val="single" w:sz="4" w:space="0" w:color="auto"/>
-            </w:tcBorders>
-          </w:tcPr>
-          <w:p>
-            <w:pPr>
-              <w:rPr>
-                <w:lang w:eastAsia="ja-JP"/>
-              </w:rPr>
-            </w:pPr>
-          </w:p>
-        </w:tc>
-        <w:tc>
-          <w:tcPr>
-            <w:tcW w:w="2196" w:type="dxa"/>
-            <w:tcBorders>
-              <w:top w:val="single" w:sz="4" w:space="0" w:color="auto"/>
-              <w:left w:val="single" w:sz="4" w:space="0" w:color="auto"/>
-              <w:bottom w:val="single" w:sz="4" w:space="0" w:color="auto"/>
-              <w:right w:val="single" w:sz="4" w:space="0" w:color="auto"/>
-            </w:tcBorders>
-          </w:tcPr>
-          <w:p>
-            <w:pPr>
-              <w:rPr>
-                <w:lang w:eastAsia="ja-JP"/>
-              </w:rPr>
-            </w:pPr>
-            <w:r>
-              <w:rPr>
-                <w:lang w:eastAsia="ja-JP"/>
-              </w:rPr>
-              <w:t>5AM</w:t>
-            </w:r>
-          </w:p>
-        </w:tc>
-        <w:tc>
-          <w:tcPr>
-            <w:tcW w:w="2196" w:type="dxa"/>
-            <w:tcBorders>
-              <w:top w:val="single" w:sz="4" w:space="0" w:color="auto"/>
-              <w:left w:val="single" w:sz="4" w:space="0" w:color="auto"/>
-              <w:bottom w:val="single" w:sz="4" w:space="0" w:color="auto"/>
-              <w:right w:val="single" w:sz="4" w:space="0" w:color="auto"/>
-            </w:tcBorders>
-          </w:tcPr>
-          <w:p>
-            <w:pPr>
-              <w:jc w:val="center"/>
-              <w:rPr>
-                <w:lang w:eastAsia="ja-JP"/>
-              </w:rPr>
-            </w:pPr>
           </w:p>
         </w:tc>
       </w:tr>
@@ -1835,12 +1840,14 @@
                 <w:lang w:eastAsia="ja-JP"/>
               </w:rPr>
             </w:pPr>
+            <w:proofErr w:type="spellStart"/>
             <w:r>
               <w:rPr>
                 <w:lang w:eastAsia="ja-JP"/>
               </w:rPr>
               <w:t>TerpSys</w:t>
             </w:r>
+            <w:proofErr w:type="spellEnd"/>
           </w:p>
         </w:tc>
         <w:tc>
@@ -1860,6 +1867,12 @@
                 <w:lang w:eastAsia="ja-JP"/>
               </w:rPr>
             </w:pPr>
+            <w:r>
+              <w:rPr>
+                <w:lang w:eastAsia="ja-JP"/>
+              </w:rPr>
+              <w:t>X</w:t>
+            </w:r>
           </w:p>
         </w:tc>
       </w:tr>
@@ -1944,6 +1957,12 @@
                 <w:lang w:eastAsia="ja-JP"/>
               </w:rPr>
             </w:pPr>
+            <w:r>
+              <w:rPr>
+                <w:lang w:eastAsia="ja-JP"/>
+              </w:rPr>
+              <w:t>X</w:t>
+            </w:r>
           </w:p>
         </w:tc>
       </w:tr>
@@ -1959,9 +1978,19 @@
             </w:tcBorders>
           </w:tcPr>
           <w:p>
+            <w:proofErr w:type="spellStart"/>
             <w:r>
-              <w:t>Sudha Chudamani</w:t>
+              <w:t>Sudha</w:t>
             </w:r>
+            <w:proofErr w:type="spellEnd"/>
+            <w:r>
+              <w:t xml:space="preserve"> </w:t>
+            </w:r>
+            <w:proofErr w:type="spellStart"/>
+            <w:r>
+              <w:t>Chudamani</w:t>
+            </w:r>
+            <w:proofErr w:type="spellEnd"/>
           </w:p>
         </w:tc>
         <w:tc>
@@ -2043,8 +2072,13 @@
                 <w:lang w:eastAsia="ja-JP"/>
               </w:rPr>
             </w:pPr>
+            <w:proofErr w:type="spellStart"/>
             <w:r>
-              <w:t>Ulli Wagner</w:t>
+              <w:t>Ulli</w:t>
+            </w:r>
+            <w:proofErr w:type="spellEnd"/>
+            <w:r>
+              <w:t xml:space="preserve"> Wagner</w:t>
             </w:r>
           </w:p>
         </w:tc>
@@ -2127,9 +2161,19 @@
                 <w:lang w:eastAsia="ja-JP"/>
               </w:rPr>
             </w:pPr>
+            <w:proofErr w:type="spellStart"/>
             <w:r>
-              <w:t>Xiaopeng Bian</w:t>
+              <w:t>Xiaopeng</w:t>
             </w:r>
+            <w:proofErr w:type="spellEnd"/>
+            <w:r>
+              <w:t xml:space="preserve"> </w:t>
+            </w:r>
+            <w:proofErr w:type="spellStart"/>
+            <w:r>
+              <w:t>Bian</w:t>
+            </w:r>
+            <w:proofErr w:type="spellEnd"/>
           </w:p>
         </w:tc>
         <w:tc>
@@ -2211,8 +2255,13 @@
                 <w:lang w:eastAsia="ja-JP"/>
               </w:rPr>
             </w:pPr>
+            <w:proofErr w:type="spellStart"/>
             <w:r>
-              <w:t>Yeon Choi</w:t>
+              <w:t>Yeon</w:t>
+            </w:r>
+            <w:proofErr w:type="spellEnd"/>
+            <w:r>
+              <w:t xml:space="preserve"> Choi</w:t>
             </w:r>
           </w:p>
         </w:tc>
@@ -2250,12 +2299,14 @@
                 <w:lang w:eastAsia="ja-JP"/>
               </w:rPr>
             </w:pPr>
+            <w:proofErr w:type="spellStart"/>
             <w:r>
               <w:rPr>
                 <w:lang w:eastAsia="ja-JP"/>
               </w:rPr>
               <w:t>TerpSys</w:t>
             </w:r>
+            <w:proofErr w:type="spellEnd"/>
           </w:p>
         </w:tc>
         <w:tc>
@@ -2399,7 +2450,7 @@
       <w:r>
         <w:t xml:space="preserve"> </w:t>
       </w:r>
-      <w:hyperlink r:id="rId11" w:history="1">
+      <w:hyperlink r:id="rId12" w:history="1">
         <w:r>
           <w:rPr>
             <w:rStyle w:val="Hyperlink"/>
@@ -2421,8 +2472,13 @@
     </w:p>
     <w:p>
       <w:r>
-        <w:t>Meeting Password: caA_caI</w:t>
-      </w:r>
+        <w:t xml:space="preserve">Meeting Password: </w:t>
+      </w:r>
+      <w:proofErr w:type="spellStart"/>
+      <w:r>
+        <w:t>caA_caI</w:t>
+      </w:r>
+      <w:proofErr w:type="spellEnd"/>
     </w:p>
     <w:p>
       <w:pPr>
@@ -2438,6 +2494,7 @@
         <w:pStyle w:val="Heading1"/>
       </w:pPr>
       <w:r>
+        <w:lastRenderedPageBreak/>
         <w:t>Meeting Start</w:t>
       </w:r>
     </w:p>
@@ -2493,6 +2550,12 @@
           <w:rFonts w:ascii="Arial" w:hAnsi="Arial" w:cs="Arial"/>
         </w:rPr>
         <w:t xml:space="preserve">Meeting Actual Start: </w:t>
+      </w:r>
+      <w:r>
+        <w:rPr>
+          <w:rFonts w:ascii="Arial" w:hAnsi="Arial" w:cs="Arial"/>
+        </w:rPr>
+        <w:t>2:06pm</w:t>
       </w:r>
     </w:p>
     <w:p>
@@ -2551,7 +2614,14 @@
         <w:rPr>
           <w:rFonts w:ascii="Arial" w:hAnsi="Arial" w:cs="Arial"/>
         </w:rPr>
-        <w:t xml:space="preserve"> to use G</w:t>
+        <w:t xml:space="preserve"> to use </w:t>
+      </w:r>
+      <w:proofErr w:type="spellStart"/>
+      <w:r>
+        <w:rPr>
+          <w:rFonts w:ascii="Arial" w:hAnsi="Arial" w:cs="Arial"/>
+        </w:rPr>
+        <w:t>G</w:t>
       </w:r>
       <w:r>
         <w:rPr>
@@ -2565,6 +2635,7 @@
         </w:rPr>
         <w:t>Hub</w:t>
       </w:r>
+      <w:proofErr w:type="spellEnd"/>
       <w:r>
         <w:rPr>
           <w:rFonts w:ascii="Arial" w:hAnsi="Arial" w:cs="Arial"/>
@@ -2583,12 +2654,16 @@
           <w:rFonts w:ascii="Arial" w:hAnsi="Arial" w:cs="Arial"/>
         </w:rPr>
       </w:pPr>
+      <w:proofErr w:type="spellStart"/>
+      <w:proofErr w:type="gramStart"/>
       <w:r>
         <w:rPr>
           <w:rFonts w:ascii="Arial" w:hAnsi="Arial" w:cs="Arial"/>
         </w:rPr>
         <w:t>caArray</w:t>
       </w:r>
+      <w:proofErr w:type="spellEnd"/>
+      <w:proofErr w:type="gramEnd"/>
       <w:r>
         <w:rPr>
           <w:rFonts w:ascii="Arial" w:hAnsi="Arial" w:cs="Arial"/>
@@ -2625,12 +2700,16 @@
           <w:rFonts w:ascii="Arial" w:hAnsi="Arial" w:cs="Arial"/>
         </w:rPr>
       </w:pPr>
+      <w:proofErr w:type="spellStart"/>
+      <w:proofErr w:type="gramStart"/>
       <w:r>
         <w:rPr>
           <w:rFonts w:ascii="Arial" w:hAnsi="Arial" w:cs="Arial"/>
         </w:rPr>
         <w:t>caIntegrator</w:t>
       </w:r>
+      <w:proofErr w:type="spellEnd"/>
+      <w:proofErr w:type="gramEnd"/>
       <w:r>
         <w:rPr>
           <w:rFonts w:ascii="Arial" w:hAnsi="Arial" w:cs="Arial"/>
@@ -2648,6 +2727,42 @@
           <w:rFonts w:ascii="Arial" w:hAnsi="Arial" w:cs="Arial"/>
         </w:rPr>
         <w:t>Will request to start on PRODUCTION this week.</w:t>
+      </w:r>
+    </w:p>
+    <w:p>
+      <w:pPr>
+        <w:numPr>
+          <w:ilvl w:val="1"/>
+          <w:numId w:val="48"/>
+        </w:numPr>
+        <w:jc w:val="left"/>
+        <w:rPr>
+          <w:rFonts w:ascii="Arial" w:hAnsi="Arial" w:cs="Arial"/>
+        </w:rPr>
+      </w:pPr>
+      <w:r>
+        <w:rPr>
+          <w:rFonts w:ascii="Arial" w:hAnsi="Arial" w:cs="Arial"/>
+        </w:rPr>
+        <w:t>Both are migrated off of Subversion</w:t>
+      </w:r>
+    </w:p>
+    <w:p>
+      <w:pPr>
+        <w:numPr>
+          <w:ilvl w:val="2"/>
+          <w:numId w:val="48"/>
+        </w:numPr>
+        <w:jc w:val="left"/>
+        <w:rPr>
+          <w:rFonts w:ascii="Arial" w:hAnsi="Arial" w:cs="Arial"/>
+        </w:rPr>
+      </w:pPr>
+      <w:r>
+        <w:rPr>
+          <w:rFonts w:ascii="Arial" w:hAnsi="Arial" w:cs="Arial"/>
+        </w:rPr>
+        <w:t xml:space="preserve">JJ will request that Systems move it </w:t>
       </w:r>
     </w:p>
     <w:p>
@@ -2692,12 +2807,16 @@
           <w:rFonts w:ascii="Arial" w:hAnsi="Arial" w:cs="Arial"/>
         </w:rPr>
       </w:pPr>
+      <w:proofErr w:type="spellStart"/>
+      <w:proofErr w:type="gramStart"/>
       <w:r>
         <w:rPr>
           <w:rFonts w:ascii="Arial" w:hAnsi="Arial" w:cs="Arial"/>
         </w:rPr>
         <w:t>caArray</w:t>
       </w:r>
+      <w:proofErr w:type="spellEnd"/>
+      <w:proofErr w:type="gramEnd"/>
       <w:r>
         <w:rPr>
           <w:rFonts w:ascii="Arial" w:hAnsi="Arial" w:cs="Arial"/>
@@ -2726,7 +2845,21 @@
         <w:rPr>
           <w:rFonts w:ascii="Arial" w:hAnsi="Arial" w:cs="Arial"/>
         </w:rPr>
-        <w:t>erformance while the imported fileset is being split into individual jobs by file</w:t>
+        <w:t xml:space="preserve">erformance while the imported </w:t>
+      </w:r>
+      <w:proofErr w:type="spellStart"/>
+      <w:r>
+        <w:rPr>
+          <w:rFonts w:ascii="Arial" w:hAnsi="Arial" w:cs="Arial"/>
+        </w:rPr>
+        <w:t>fileset</w:t>
+      </w:r>
+      <w:proofErr w:type="spellEnd"/>
+      <w:r>
+        <w:rPr>
+          <w:rFonts w:ascii="Arial" w:hAnsi="Arial" w:cs="Arial"/>
+        </w:rPr>
+        <w:t xml:space="preserve"> is being split into individual jobs by file</w:t>
       </w:r>
       <w:r>
         <w:rPr>
@@ -2756,7 +2889,21 @@
         <w:rPr>
           <w:rFonts w:ascii="Arial" w:hAnsi="Arial" w:cs="Arial"/>
         </w:rPr>
-        <w:t xml:space="preserve">High memory utilization does not affect user experience or file import performance, so further investigation has been moved to lower priority.  </w:t>
+        <w:t xml:space="preserve">High memory utilization does not affect user experience or file import </w:t>
+      </w:r>
+      <w:proofErr w:type="gramStart"/>
+      <w:r>
+        <w:rPr>
+          <w:rFonts w:ascii="Arial" w:hAnsi="Arial" w:cs="Arial"/>
+        </w:rPr>
+        <w:t>performance,</w:t>
+      </w:r>
+      <w:proofErr w:type="gramEnd"/>
+      <w:r>
+        <w:rPr>
+          <w:rFonts w:ascii="Arial" w:hAnsi="Arial" w:cs="Arial"/>
+        </w:rPr>
+        <w:t xml:space="preserve"> so further investigation has been moved to lower priority.  </w:t>
       </w:r>
       <w:r>
         <w:rPr>
@@ -2812,11 +2959,21 @@
           <w:rFonts w:ascii="Arial" w:hAnsi="Arial" w:cs="Arial"/>
         </w:rPr>
       </w:pPr>
-      <w:r>
-        <w:rPr>
-          <w:rFonts w:ascii="Arial" w:hAnsi="Arial" w:cs="Arial"/>
-        </w:rPr>
-        <w:t>caIntegrator:</w:t>
+      <w:proofErr w:type="spellStart"/>
+      <w:proofErr w:type="gramStart"/>
+      <w:r>
+        <w:rPr>
+          <w:rFonts w:ascii="Arial" w:hAnsi="Arial" w:cs="Arial"/>
+        </w:rPr>
+        <w:t>caIntegrator</w:t>
+      </w:r>
+      <w:proofErr w:type="spellEnd"/>
+      <w:proofErr w:type="gramEnd"/>
+      <w:r>
+        <w:rPr>
+          <w:rFonts w:ascii="Arial" w:hAnsi="Arial" w:cs="Arial"/>
+        </w:rPr>
+        <w:t>:</w:t>
       </w:r>
     </w:p>
     <w:p>
@@ -2834,7 +2991,21 @@
         <w:rPr>
           <w:rFonts w:ascii="Arial" w:hAnsi="Arial" w:cs="Arial"/>
         </w:rPr>
-        <w:t xml:space="preserve">Completed the caBio changes – </w:t>
+        <w:t xml:space="preserve">Completed the </w:t>
+      </w:r>
+      <w:proofErr w:type="spellStart"/>
+      <w:r>
+        <w:rPr>
+          <w:rFonts w:ascii="Arial" w:hAnsi="Arial" w:cs="Arial"/>
+        </w:rPr>
+        <w:t>caBio</w:t>
+      </w:r>
+      <w:proofErr w:type="spellEnd"/>
+      <w:r>
+        <w:rPr>
+          <w:rFonts w:ascii="Arial" w:hAnsi="Arial" w:cs="Arial"/>
+        </w:rPr>
+        <w:t xml:space="preserve"> changes – </w:t>
       </w:r>
       <w:r>
         <w:rPr>
@@ -2860,6 +3031,7 @@
           <w:rFonts w:ascii="Arial" w:hAnsi="Arial" w:cs="Arial"/>
         </w:rPr>
       </w:pPr>
+      <w:proofErr w:type="spellStart"/>
       <w:r>
         <w:rPr>
           <w:rFonts w:ascii="Arial" w:hAnsi="Arial" w:cs="Arial"/>
@@ -2870,7 +3042,14 @@
         <w:rPr>
           <w:rFonts w:ascii="Arial" w:hAnsi="Arial" w:cs="Arial"/>
         </w:rPr>
-        <w:t xml:space="preserve">ppscan </w:t>
+        <w:t>ppscan</w:t>
+      </w:r>
+      <w:proofErr w:type="spellEnd"/>
+      <w:r>
+        <w:rPr>
+          <w:rFonts w:ascii="Arial" w:hAnsi="Arial" w:cs="Arial"/>
+        </w:rPr>
+        <w:t xml:space="preserve"> </w:t>
       </w:r>
       <w:r>
         <w:rPr>
@@ -2883,6 +3062,12 @@
           <w:rFonts w:ascii="Arial" w:hAnsi="Arial" w:cs="Arial"/>
         </w:rPr>
         <w:t>has been requested.</w:t>
+      </w:r>
+      <w:r>
+        <w:rPr>
+          <w:rFonts w:ascii="Arial" w:hAnsi="Arial" w:cs="Arial"/>
+        </w:rPr>
+        <w:t xml:space="preserve"> Waiting to hear back.</w:t>
       </w:r>
     </w:p>
     <w:p>
@@ -2896,6 +3081,7 @@
           <w:rFonts w:ascii="Arial" w:hAnsi="Arial" w:cs="Arial"/>
         </w:rPr>
       </w:pPr>
+      <w:bookmarkStart w:id="2" w:name="_GoBack"/>
       <w:r>
         <w:rPr>
           <w:rFonts w:ascii="Arial" w:hAnsi="Arial" w:cs="Arial"/>
@@ -2903,6 +3089,233 @@
         <w:t>Deciding whether the release is ready for RC1 today.</w:t>
       </w:r>
     </w:p>
+    <w:p>
+      <w:pPr>
+        <w:numPr>
+          <w:ilvl w:val="3"/>
+          <w:numId w:val="48"/>
+        </w:numPr>
+        <w:jc w:val="left"/>
+        <w:rPr>
+          <w:rFonts w:ascii="Arial" w:hAnsi="Arial" w:cs="Arial"/>
+        </w:rPr>
+      </w:pPr>
+      <w:r>
+        <w:rPr>
+          <w:rFonts w:ascii="Arial" w:hAnsi="Arial" w:cs="Arial"/>
+        </w:rPr>
+        <w:t xml:space="preserve">Delivered the main themes: 508 compliance, </w:t>
+      </w:r>
+      <w:proofErr w:type="spellStart"/>
+      <w:r>
+        <w:rPr>
+          <w:rFonts w:ascii="Arial" w:hAnsi="Arial" w:cs="Arial"/>
+        </w:rPr>
+        <w:t>GitHub</w:t>
+      </w:r>
+      <w:proofErr w:type="spellEnd"/>
+      <w:r>
+        <w:rPr>
+          <w:rFonts w:ascii="Arial" w:hAnsi="Arial" w:cs="Arial"/>
+        </w:rPr>
+        <w:t xml:space="preserve"> integration, </w:t>
+      </w:r>
+      <w:proofErr w:type="spellStart"/>
+      <w:r>
+        <w:rPr>
+          <w:rFonts w:ascii="Arial" w:hAnsi="Arial" w:cs="Arial"/>
+        </w:rPr>
+        <w:t>BioDBNet</w:t>
+      </w:r>
+      <w:proofErr w:type="spellEnd"/>
+      <w:r>
+        <w:rPr>
+          <w:rFonts w:ascii="Arial" w:hAnsi="Arial" w:cs="Arial"/>
+        </w:rPr>
+        <w:t xml:space="preserve"> replacement for </w:t>
+      </w:r>
+      <w:proofErr w:type="spellStart"/>
+      <w:r>
+        <w:rPr>
+          <w:rFonts w:ascii="Arial" w:hAnsi="Arial" w:cs="Arial"/>
+        </w:rPr>
+        <w:t>DBBio</w:t>
+      </w:r>
+      <w:proofErr w:type="spellEnd"/>
+    </w:p>
+    <w:p>
+      <w:pPr>
+        <w:numPr>
+          <w:ilvl w:val="3"/>
+          <w:numId w:val="48"/>
+        </w:numPr>
+        <w:jc w:val="left"/>
+        <w:rPr>
+          <w:rFonts w:ascii="Arial" w:hAnsi="Arial" w:cs="Arial"/>
+        </w:rPr>
+      </w:pPr>
+      <w:r>
+        <w:rPr>
+          <w:rFonts w:ascii="Arial" w:hAnsi="Arial" w:cs="Arial"/>
+        </w:rPr>
+        <w:t>Discussed when to upgrade to Java 1.7</w:t>
+      </w:r>
+    </w:p>
+    <w:p>
+      <w:pPr>
+        <w:numPr>
+          <w:ilvl w:val="4"/>
+          <w:numId w:val="48"/>
+        </w:numPr>
+        <w:jc w:val="left"/>
+        <w:rPr>
+          <w:rFonts w:ascii="Arial" w:hAnsi="Arial" w:cs="Arial"/>
+        </w:rPr>
+      </w:pPr>
+      <w:r>
+        <w:rPr>
+          <w:rFonts w:ascii="Arial" w:hAnsi="Arial" w:cs="Arial"/>
+        </w:rPr>
+        <w:t xml:space="preserve">Doing so will require </w:t>
+      </w:r>
+      <w:r>
+        <w:rPr>
+          <w:rFonts w:ascii="Arial" w:hAnsi="Arial" w:cs="Arial"/>
+        </w:rPr>
+        <w:t xml:space="preserve">upgrading </w:t>
+      </w:r>
+    </w:p>
+    <w:p>
+      <w:pPr>
+        <w:numPr>
+          <w:ilvl w:val="3"/>
+          <w:numId w:val="48"/>
+        </w:numPr>
+        <w:jc w:val="left"/>
+        <w:rPr>
+          <w:rFonts w:ascii="Arial" w:hAnsi="Arial" w:cs="Arial"/>
+        </w:rPr>
+      </w:pPr>
+      <w:r>
+        <w:rPr>
+          <w:rFonts w:ascii="Arial" w:hAnsi="Arial" w:cs="Arial"/>
+        </w:rPr>
+        <w:t xml:space="preserve">JJ and </w:t>
+      </w:r>
+      <w:proofErr w:type="spellStart"/>
+      <w:r>
+        <w:rPr>
+          <w:rFonts w:ascii="Arial" w:hAnsi="Arial" w:cs="Arial"/>
+        </w:rPr>
+        <w:t>Mervi</w:t>
+      </w:r>
+      <w:proofErr w:type="spellEnd"/>
+      <w:r>
+        <w:rPr>
+          <w:rFonts w:ascii="Arial" w:hAnsi="Arial" w:cs="Arial"/>
+        </w:rPr>
+        <w:t xml:space="preserve"> agreed it’s ready for RC1</w:t>
+      </w:r>
+    </w:p>
+    <w:p>
+      <w:pPr>
+        <w:numPr>
+          <w:ilvl w:val="4"/>
+          <w:numId w:val="48"/>
+        </w:numPr>
+        <w:jc w:val="left"/>
+        <w:rPr>
+          <w:rFonts w:ascii="Arial" w:hAnsi="Arial" w:cs="Arial"/>
+        </w:rPr>
+      </w:pPr>
+      <w:r>
+        <w:rPr>
+          <w:rFonts w:ascii="Arial" w:hAnsi="Arial" w:cs="Arial"/>
+        </w:rPr>
+        <w:t>Abe will branch</w:t>
+      </w:r>
+    </w:p>
+    <w:p>
+      <w:pPr>
+        <w:numPr>
+          <w:ilvl w:val="3"/>
+          <w:numId w:val="48"/>
+        </w:numPr>
+        <w:jc w:val="left"/>
+        <w:rPr>
+          <w:rFonts w:ascii="Arial" w:hAnsi="Arial" w:cs="Arial"/>
+        </w:rPr>
+      </w:pPr>
+      <w:r>
+        <w:rPr>
+          <w:rFonts w:ascii="Arial" w:hAnsi="Arial" w:cs="Arial"/>
+        </w:rPr>
+        <w:t>Need to complete the documentation</w:t>
+      </w:r>
+    </w:p>
+    <w:p>
+      <w:pPr>
+        <w:numPr>
+          <w:ilvl w:val="3"/>
+          <w:numId w:val="48"/>
+        </w:numPr>
+        <w:jc w:val="left"/>
+        <w:rPr>
+          <w:rFonts w:ascii="Arial" w:hAnsi="Arial" w:cs="Arial"/>
+        </w:rPr>
+      </w:pPr>
+      <w:r>
+        <w:rPr>
+          <w:rFonts w:ascii="Arial" w:hAnsi="Arial" w:cs="Arial"/>
+        </w:rPr>
+        <w:t>Backlog needs to be cleaned up</w:t>
+      </w:r>
+    </w:p>
+    <w:p>
+      <w:pPr>
+        <w:numPr>
+          <w:ilvl w:val="4"/>
+          <w:numId w:val="48"/>
+        </w:numPr>
+        <w:jc w:val="left"/>
+        <w:rPr>
+          <w:rFonts w:ascii="Arial" w:hAnsi="Arial" w:cs="Arial"/>
+        </w:rPr>
+      </w:pPr>
+      <w:r>
+        <w:rPr>
+          <w:rFonts w:ascii="Arial" w:hAnsi="Arial" w:cs="Arial"/>
+        </w:rPr>
+        <w:t>Abe created a filter for obsolete issues (111 total)</w:t>
+      </w:r>
+    </w:p>
+    <w:p>
+      <w:pPr>
+        <w:numPr>
+          <w:ilvl w:val="4"/>
+          <w:numId w:val="48"/>
+        </w:numPr>
+        <w:jc w:val="left"/>
+        <w:rPr>
+          <w:rFonts w:ascii="Arial" w:hAnsi="Arial" w:cs="Arial"/>
+        </w:rPr>
+      </w:pPr>
+      <w:proofErr w:type="spellStart"/>
+      <w:r>
+        <w:rPr>
+          <w:rFonts w:ascii="Arial" w:hAnsi="Arial" w:cs="Arial"/>
+        </w:rPr>
+        <w:t>Mervi</w:t>
+      </w:r>
+      <w:proofErr w:type="spellEnd"/>
+      <w:r>
+        <w:rPr>
+          <w:rFonts w:ascii="Arial" w:hAnsi="Arial" w:cs="Arial"/>
+        </w:rPr>
+        <w:t>/Shine will review over the next two weeks</w:t>
+      </w:r>
+    </w:p>
+    <w:bookmarkEnd w:id="2"/>
     <w:p>
       <w:pPr>
         <w:numPr>
@@ -2985,7 +3398,33 @@
         <w:rPr>
           <w:rFonts w:ascii="Arial" w:hAnsi="Arial"/>
         </w:rPr>
-        <w:t xml:space="preserve">  Abe had to reload the annotation files.  After Tabitha remaps the samples and reloads the study, they’ll meet again to address any further questions she may have.</w:t>
+        <w:t xml:space="preserve">  Abe had to reload the annotation files.  After Tabitha remaps the samples </w:t>
+      </w:r>
+      <w:r>
+        <w:rPr>
+          <w:rFonts w:ascii="Arial" w:hAnsi="Arial"/>
+        </w:rPr>
+        <w:t xml:space="preserve">to grant </w:t>
+      </w:r>
+      <w:proofErr w:type="spellStart"/>
+      <w:r>
+        <w:rPr>
+          <w:rFonts w:ascii="Arial" w:hAnsi="Arial"/>
+        </w:rPr>
+        <w:t>accesss</w:t>
+      </w:r>
+      <w:r>
+        <w:rPr>
+          <w:rFonts w:ascii="Arial" w:hAnsi="Arial"/>
+        </w:rPr>
+        <w:t>and</w:t>
+      </w:r>
+      <w:proofErr w:type="spellEnd"/>
+      <w:r>
+        <w:rPr>
+          <w:rFonts w:ascii="Arial" w:hAnsi="Arial"/>
+        </w:rPr>
+        <w:t xml:space="preserve"> reloads the study, they’ll meet again to address any further questions she may have.</w:t>
       </w:r>
     </w:p>
     <w:p>
@@ -3003,7 +3442,22 @@
         <w:rPr>
           <w:rFonts w:ascii="Arial" w:hAnsi="Arial" w:cs="Arial"/>
         </w:rPr>
-        <w:t xml:space="preserve">Christopher Dubay: </w:t>
+        <w:lastRenderedPageBreak/>
+        <w:t xml:space="preserve">Christopher </w:t>
+      </w:r>
+      <w:proofErr w:type="spellStart"/>
+      <w:r>
+        <w:rPr>
+          <w:rFonts w:ascii="Arial" w:hAnsi="Arial" w:cs="Arial"/>
+        </w:rPr>
+        <w:t>Dubay</w:t>
+      </w:r>
+      <w:proofErr w:type="spellEnd"/>
+      <w:r>
+        <w:rPr>
+          <w:rFonts w:ascii="Arial" w:hAnsi="Arial" w:cs="Arial"/>
+        </w:rPr>
+        <w:t xml:space="preserve">: </w:t>
       </w:r>
       <w:r>
         <w:rPr>
@@ -3015,7 +3469,21 @@
         <w:rPr>
           <w:rFonts w:ascii="Arial" w:hAnsi="Arial" w:cs="Arial"/>
         </w:rPr>
-        <w:t>emory error importing Genepix Gal Array Design</w:t>
+        <w:t xml:space="preserve">emory error importing </w:t>
+      </w:r>
+      <w:proofErr w:type="spellStart"/>
+      <w:r>
+        <w:rPr>
+          <w:rFonts w:ascii="Arial" w:hAnsi="Arial" w:cs="Arial"/>
+        </w:rPr>
+        <w:t>Genepix</w:t>
+      </w:r>
+      <w:proofErr w:type="spellEnd"/>
+      <w:r>
+        <w:rPr>
+          <w:rFonts w:ascii="Arial" w:hAnsi="Arial" w:cs="Arial"/>
+        </w:rPr>
+        <w:t xml:space="preserve"> Gal Array Design</w:t>
       </w:r>
       <w:r>
         <w:rPr>
@@ -3136,6 +3604,38 @@
           <w:rFonts w:ascii="Arial" w:hAnsi="Arial"/>
         </w:rPr>
         <w:t>.</w:t>
+      </w:r>
+      <w:r>
+        <w:rPr>
+          <w:rFonts w:ascii="Arial" w:hAnsi="Arial"/>
+        </w:rPr>
+        <w:t xml:space="preserve"> Decided to flesh out the </w:t>
+      </w:r>
+      <w:proofErr w:type="spellStart"/>
+      <w:r>
+        <w:rPr>
+          <w:rFonts w:ascii="Arial" w:hAnsi="Arial"/>
+        </w:rPr>
+        <w:t>OpenDS</w:t>
+      </w:r>
+      <w:proofErr w:type="spellEnd"/>
+      <w:r>
+        <w:rPr>
+          <w:rFonts w:ascii="Arial" w:hAnsi="Arial"/>
+        </w:rPr>
+        <w:t xml:space="preserve"> and CAS</w:t>
+      </w:r>
+      <w:r>
+        <w:rPr>
+          <w:rFonts w:ascii="Arial" w:hAnsi="Arial"/>
+        </w:rPr>
+        <w:t xml:space="preserve"> </w:t>
+      </w:r>
+      <w:r>
+        <w:rPr>
+          <w:rFonts w:ascii="Arial" w:hAnsi="Arial"/>
+        </w:rPr>
+        <w:t>integration a little more.</w:t>
       </w:r>
     </w:p>
     <w:p>
@@ -3247,6 +3747,12 @@
           <w:rFonts w:ascii="Arial" w:hAnsi="Arial" w:cs="Arial"/>
         </w:rPr>
         <w:t xml:space="preserve">Meeting Actual End: </w:t>
+      </w:r>
+      <w:r>
+        <w:rPr>
+          <w:rFonts w:ascii="Arial" w:hAnsi="Arial" w:cs="Arial"/>
+        </w:rPr>
+        <w:t>2:21pm</w:t>
       </w:r>
     </w:p>
     <w:p>
@@ -3311,7 +3817,7 @@
           <w:insideH w:val="single" w:sz="4" w:space="0" w:color="auto"/>
           <w:insideV w:val="single" w:sz="4" w:space="0" w:color="auto"/>
         </w:tblBorders>
-        <w:tblLook w:val="04A0"/>
+        <w:tblLook w:val="04A0" w:firstRow="1" w:lastRow="0" w:firstColumn="1" w:lastColumn="0" w:noHBand="0" w:noVBand="1"/>
       </w:tblPr>
       <w:tblGrid>
         <w:gridCol w:w="3167"/>
@@ -3486,8 +3992,30 @@
               <w:rPr>
                 <w:rFonts w:ascii="Arial" w:hAnsi="Arial" w:cs="Arial"/>
               </w:rPr>
-              <w:t>Request caIntegrator QA tier appscan</w:t>
+              <w:t xml:space="preserve">Request </w:t>
             </w:r>
+            <w:proofErr w:type="spellStart"/>
+            <w:r>
+              <w:rPr>
+                <w:rFonts w:ascii="Arial" w:hAnsi="Arial" w:cs="Arial"/>
+              </w:rPr>
+              <w:t>caIntegrator</w:t>
+            </w:r>
+            <w:proofErr w:type="spellEnd"/>
+            <w:r>
+              <w:rPr>
+                <w:rFonts w:ascii="Arial" w:hAnsi="Arial" w:cs="Arial"/>
+              </w:rPr>
+              <w:t xml:space="preserve"> QA tier </w:t>
+            </w:r>
+            <w:proofErr w:type="spellStart"/>
+            <w:r>
+              <w:rPr>
+                <w:rFonts w:ascii="Arial" w:hAnsi="Arial" w:cs="Arial"/>
+              </w:rPr>
+              <w:t>appscan</w:t>
+            </w:r>
+            <w:proofErr w:type="spellEnd"/>
             <w:r>
               <w:rPr>
                 <w:rFonts w:ascii="Arial" w:hAnsi="Arial" w:cs="Arial"/>
@@ -3589,17 +4117,33 @@
               </w:rPr>
               <w:t xml:space="preserve">76. Request </w:t>
             </w:r>
+            <w:proofErr w:type="spellStart"/>
             <w:r>
               <w:rPr>
                 <w:rFonts w:ascii="Arial" w:hAnsi="Arial" w:cs="Arial"/>
               </w:rPr>
               <w:t>caArray</w:t>
             </w:r>
+            <w:proofErr w:type="spellEnd"/>
             <w:r>
               <w:rPr>
                 <w:rFonts w:ascii="Arial" w:hAnsi="Arial" w:cs="Arial"/>
               </w:rPr>
-              <w:t xml:space="preserve"> QA tier appscan.</w:t>
+              <w:t xml:space="preserve"> QA tier </w:t>
+            </w:r>
+            <w:proofErr w:type="spellStart"/>
+            <w:r>
+              <w:rPr>
+                <w:rFonts w:ascii="Arial" w:hAnsi="Arial" w:cs="Arial"/>
+              </w:rPr>
+              <w:t>appscan</w:t>
+            </w:r>
+            <w:proofErr w:type="spellEnd"/>
+            <w:r>
+              <w:rPr>
+                <w:rFonts w:ascii="Arial" w:hAnsi="Arial" w:cs="Arial"/>
+              </w:rPr>
+              <w:t>.</w:t>
             </w:r>
           </w:p>
         </w:tc>
@@ -3620,8 +4164,16 @@
               <w:rPr>
                 <w:rFonts w:ascii="Arial" w:hAnsi="Arial" w:cs="Arial"/>
               </w:rPr>
-              <w:t>Mike Hunter and Rashmi</w:t>
+              <w:t xml:space="preserve">Mike Hunter and </w:t>
             </w:r>
+            <w:proofErr w:type="spellStart"/>
+            <w:r>
+              <w:rPr>
+                <w:rFonts w:ascii="Arial" w:hAnsi="Arial" w:cs="Arial"/>
+              </w:rPr>
+              <w:t>Rashmi</w:t>
+            </w:r>
+            <w:proofErr w:type="spellEnd"/>
           </w:p>
         </w:tc>
         <w:tc>
@@ -3761,12 +4313,13 @@
       </w:r>
     </w:p>
     <w:sectPr>
-      <w:footerReference w:type="default" r:id="rId12"/>
-      <w:headerReference w:type="first" r:id="rId13"/>
-      <w:footerReference w:type="first" r:id="rId14"/>
+      <w:footerReference w:type="default" r:id="rId13"/>
+      <w:headerReference w:type="first" r:id="rId14"/>
+      <w:footerReference w:type="first" r:id="rId15"/>
       <w:type w:val="continuous"/>
       <w:pgSz w:w="12240" w:h="15840" w:code="1"/>
       <w:pgMar w:top="979" w:right="1440" w:bottom="648" w:left="1440" w:header="432" w:footer="432" w:gutter="0"/>
+      <w:cols w:space="720"/>
       <w:docGrid w:linePitch="360"/>
     </w:sectPr>
   </w:body>
@@ -3774,7 +4327,7 @@
 </file>
 
 <file path=word/endnotes.xml><?xml version="1.0" encoding="utf-8"?>
-<w:endnotes xmlns:mo="http://schemas.microsoft.com/office/mac/office/2008/main" xmlns:ve="http://schemas.openxmlformats.org/markup-compatibility/2006" xmlns:mv="urn:schemas-microsoft-com:mac:vml" xmlns:o="urn:schemas-microsoft-com:office:office" xmlns:r="http://schemas.openxmlformats.org/officeDocument/2006/relationships" xmlns:m="http://schemas.openxmlformats.org/officeDocument/2006/math" xmlns:v="urn:schemas-microsoft-com:vml" xmlns:wp="http://schemas.openxmlformats.org/drawingml/2006/wordprocessingDrawing" xmlns:w10="urn:schemas-microsoft-com:office:word" xmlns:w="http://schemas.openxmlformats.org/wordprocessingml/2006/main" xmlns:wne="http://schemas.microsoft.com/office/word/2006/wordml">
+<w:endnotes xmlns:wpc="http://schemas.microsoft.com/office/word/2010/wordprocessingCanvas" xmlns:mo="http://schemas.microsoft.com/office/mac/office/2008/main" xmlns:mc="http://schemas.openxmlformats.org/markup-compatibility/2006" xmlns:mv="urn:schemas-microsoft-com:mac:vml" xmlns:o="urn:schemas-microsoft-com:office:office" xmlns:r="http://schemas.openxmlformats.org/officeDocument/2006/relationships" xmlns:m="http://schemas.openxmlformats.org/officeDocument/2006/math" xmlns:v="urn:schemas-microsoft-com:vml" xmlns:wp14="http://schemas.microsoft.com/office/word/2010/wordprocessingDrawing" xmlns:wp="http://schemas.openxmlformats.org/drawingml/2006/wordprocessingDrawing" xmlns:w10="urn:schemas-microsoft-com:office:word" xmlns:w="http://schemas.openxmlformats.org/wordprocessingml/2006/main" xmlns:w14="http://schemas.microsoft.com/office/word/2010/wordml" xmlns:wpg="http://schemas.microsoft.com/office/word/2010/wordprocessingGroup" xmlns:wpi="http://schemas.microsoft.com/office/word/2010/wordprocessingInk" xmlns:wne="http://schemas.microsoft.com/office/word/2006/wordml" xmlns:wps="http://schemas.microsoft.com/office/word/2010/wordprocessingShape" mc:Ignorable="w14 wp14">
   <w:endnote w:type="separator" w:id="-1">
     <w:p>
       <w:r>
@@ -3793,7 +4346,7 @@
 </file>
 
 <file path=word/footer1.xml><?xml version="1.0" encoding="utf-8"?>
-<w:ftr xmlns:mo="http://schemas.microsoft.com/office/mac/office/2008/main" xmlns:ve="http://schemas.openxmlformats.org/markup-compatibility/2006" xmlns:mv="urn:schemas-microsoft-com:mac:vml" xmlns:o="urn:schemas-microsoft-com:office:office" xmlns:r="http://schemas.openxmlformats.org/officeDocument/2006/relationships" xmlns:m="http://schemas.openxmlformats.org/officeDocument/2006/math" xmlns:v="urn:schemas-microsoft-com:vml" xmlns:wp="http://schemas.openxmlformats.org/drawingml/2006/wordprocessingDrawing" xmlns:w10="urn:schemas-microsoft-com:office:word" xmlns:w="http://schemas.openxmlformats.org/wordprocessingml/2006/main" xmlns:wne="http://schemas.microsoft.com/office/word/2006/wordml">
+<w:ftr xmlns:wpc="http://schemas.microsoft.com/office/word/2010/wordprocessingCanvas" xmlns:mo="http://schemas.microsoft.com/office/mac/office/2008/main" xmlns:mc="http://schemas.openxmlformats.org/markup-compatibility/2006" xmlns:mv="urn:schemas-microsoft-com:mac:vml" xmlns:o="urn:schemas-microsoft-com:office:office" xmlns:r="http://schemas.openxmlformats.org/officeDocument/2006/relationships" xmlns:m="http://schemas.openxmlformats.org/officeDocument/2006/math" xmlns:v="urn:schemas-microsoft-com:vml" xmlns:wp14="http://schemas.microsoft.com/office/word/2010/wordprocessingDrawing" xmlns:wp="http://schemas.openxmlformats.org/drawingml/2006/wordprocessingDrawing" xmlns:w10="urn:schemas-microsoft-com:office:word" xmlns:w="http://schemas.openxmlformats.org/wordprocessingml/2006/main" xmlns:w14="http://schemas.microsoft.com/office/word/2010/wordml" xmlns:wpg="http://schemas.microsoft.com/office/word/2010/wordprocessingGroup" xmlns:wpi="http://schemas.microsoft.com/office/word/2010/wordprocessingInk" xmlns:wne="http://schemas.microsoft.com/office/word/2006/wordml" xmlns:wps="http://schemas.microsoft.com/office/word/2010/wordprocessingShape" mc:Ignorable="w14 wp14">
   <w:p>
     <w:pPr>
       <w:pStyle w:val="Footer"/>
@@ -3896,7 +4449,7 @@
         <w:noProof/>
         <w:sz w:val="20"/>
       </w:rPr>
-      <w:t>3</w:t>
+      <w:t>4</w:t>
     </w:r>
     <w:r>
       <w:rPr>
@@ -3967,7 +4520,7 @@
 </file>
 
 <file path=word/footer2.xml><?xml version="1.0" encoding="utf-8"?>
-<w:ftr xmlns:mo="http://schemas.microsoft.com/office/mac/office/2008/main" xmlns:ve="http://schemas.openxmlformats.org/markup-compatibility/2006" xmlns:mv="urn:schemas-microsoft-com:mac:vml" xmlns:o="urn:schemas-microsoft-com:office:office" xmlns:r="http://schemas.openxmlformats.org/officeDocument/2006/relationships" xmlns:m="http://schemas.openxmlformats.org/officeDocument/2006/math" xmlns:v="urn:schemas-microsoft-com:vml" xmlns:wp="http://schemas.openxmlformats.org/drawingml/2006/wordprocessingDrawing" xmlns:w10="urn:schemas-microsoft-com:office:word" xmlns:w="http://schemas.openxmlformats.org/wordprocessingml/2006/main" xmlns:wne="http://schemas.microsoft.com/office/word/2006/wordml">
+<w:ftr xmlns:wpc="http://schemas.microsoft.com/office/word/2010/wordprocessingCanvas" xmlns:mo="http://schemas.microsoft.com/office/mac/office/2008/main" xmlns:mc="http://schemas.openxmlformats.org/markup-compatibility/2006" xmlns:mv="urn:schemas-microsoft-com:mac:vml" xmlns:o="urn:schemas-microsoft-com:office:office" xmlns:r="http://schemas.openxmlformats.org/officeDocument/2006/relationships" xmlns:m="http://schemas.openxmlformats.org/officeDocument/2006/math" xmlns:v="urn:schemas-microsoft-com:vml" xmlns:wp14="http://schemas.microsoft.com/office/word/2010/wordprocessingDrawing" xmlns:wp="http://schemas.openxmlformats.org/drawingml/2006/wordprocessingDrawing" xmlns:w10="urn:schemas-microsoft-com:office:word" xmlns:w="http://schemas.openxmlformats.org/wordprocessingml/2006/main" xmlns:w14="http://schemas.microsoft.com/office/word/2010/wordml" xmlns:wpg="http://schemas.microsoft.com/office/word/2010/wordprocessingGroup" xmlns:wpi="http://schemas.microsoft.com/office/word/2010/wordprocessingInk" xmlns:wne="http://schemas.microsoft.com/office/word/2006/wordml" xmlns:wps="http://schemas.microsoft.com/office/word/2010/wordprocessingShape" mc:Ignorable="w14 wp14">
   <w:p>
     <w:pPr>
       <w:pStyle w:val="Footer"/>
@@ -4102,7 +4655,7 @@
 </file>
 
 <file path=word/footnotes.xml><?xml version="1.0" encoding="utf-8"?>
-<w:footnotes xmlns:mo="http://schemas.microsoft.com/office/mac/office/2008/main" xmlns:ve="http://schemas.openxmlformats.org/markup-compatibility/2006" xmlns:mv="urn:schemas-microsoft-com:mac:vml" xmlns:o="urn:schemas-microsoft-com:office:office" xmlns:r="http://schemas.openxmlformats.org/officeDocument/2006/relationships" xmlns:m="http://schemas.openxmlformats.org/officeDocument/2006/math" xmlns:v="urn:schemas-microsoft-com:vml" xmlns:wp="http://schemas.openxmlformats.org/drawingml/2006/wordprocessingDrawing" xmlns:w10="urn:schemas-microsoft-com:office:word" xmlns:w="http://schemas.openxmlformats.org/wordprocessingml/2006/main" xmlns:wne="http://schemas.microsoft.com/office/word/2006/wordml">
+<w:footnotes xmlns:wpc="http://schemas.microsoft.com/office/word/2010/wordprocessingCanvas" xmlns:mo="http://schemas.microsoft.com/office/mac/office/2008/main" xmlns:mc="http://schemas.openxmlformats.org/markup-compatibility/2006" xmlns:mv="urn:schemas-microsoft-com:mac:vml" xmlns:o="urn:schemas-microsoft-com:office:office" xmlns:r="http://schemas.openxmlformats.org/officeDocument/2006/relationships" xmlns:m="http://schemas.openxmlformats.org/officeDocument/2006/math" xmlns:v="urn:schemas-microsoft-com:vml" xmlns:wp14="http://schemas.microsoft.com/office/word/2010/wordprocessingDrawing" xmlns:wp="http://schemas.openxmlformats.org/drawingml/2006/wordprocessingDrawing" xmlns:w10="urn:schemas-microsoft-com:office:word" xmlns:w="http://schemas.openxmlformats.org/wordprocessingml/2006/main" xmlns:w14="http://schemas.microsoft.com/office/word/2010/wordml" xmlns:wpg="http://schemas.microsoft.com/office/word/2010/wordprocessingGroup" xmlns:wpi="http://schemas.microsoft.com/office/word/2010/wordprocessingInk" xmlns:wne="http://schemas.microsoft.com/office/word/2006/wordml" xmlns:wps="http://schemas.microsoft.com/office/word/2010/wordprocessingShape" mc:Ignorable="w14 wp14">
   <w:footnote w:type="separator" w:id="-1">
     <w:p>
       <w:r>
@@ -4121,7 +4674,7 @@
 </file>
 
 <file path=word/header1.xml><?xml version="1.0" encoding="utf-8"?>
-<w:hdr xmlns:mo="http://schemas.microsoft.com/office/mac/office/2008/main" xmlns:ve="http://schemas.openxmlformats.org/markup-compatibility/2006" xmlns:mv="urn:schemas-microsoft-com:mac:vml" xmlns:o="urn:schemas-microsoft-com:office:office" xmlns:r="http://schemas.openxmlformats.org/officeDocument/2006/relationships" xmlns:m="http://schemas.openxmlformats.org/officeDocument/2006/math" xmlns:v="urn:schemas-microsoft-com:vml" xmlns:wp="http://schemas.openxmlformats.org/drawingml/2006/wordprocessingDrawing" xmlns:w10="urn:schemas-microsoft-com:office:word" xmlns:w="http://schemas.openxmlformats.org/wordprocessingml/2006/main" xmlns:wne="http://schemas.microsoft.com/office/word/2006/wordml">
+<w:hdr xmlns:wpc="http://schemas.microsoft.com/office/word/2010/wordprocessingCanvas" xmlns:mo="http://schemas.microsoft.com/office/mac/office/2008/main" xmlns:mc="http://schemas.openxmlformats.org/markup-compatibility/2006" xmlns:mv="urn:schemas-microsoft-com:mac:vml" xmlns:o="urn:schemas-microsoft-com:office:office" xmlns:r="http://schemas.openxmlformats.org/officeDocument/2006/relationships" xmlns:m="http://schemas.openxmlformats.org/officeDocument/2006/math" xmlns:v="urn:schemas-microsoft-com:vml" xmlns:wp14="http://schemas.microsoft.com/office/word/2010/wordprocessingDrawing" xmlns:wp="http://schemas.openxmlformats.org/drawingml/2006/wordprocessingDrawing" xmlns:w10="urn:schemas-microsoft-com:office:word" xmlns:w="http://schemas.openxmlformats.org/wordprocessingml/2006/main" xmlns:w14="http://schemas.microsoft.com/office/word/2010/wordml" xmlns:wpg="http://schemas.microsoft.com/office/word/2010/wordprocessingGroup" xmlns:wpi="http://schemas.microsoft.com/office/word/2010/wordprocessingInk" xmlns:wne="http://schemas.microsoft.com/office/word/2006/wordml" xmlns:wps="http://schemas.microsoft.com/office/word/2010/wordprocessingShape" mc:Ignorable="w14 wp14">
   <w:p>
     <w:pPr>
       <w:pStyle w:val="Header"/>
@@ -4249,7 +4802,7 @@
 </file>
 
 <file path=word/numbering.xml><?xml version="1.0" encoding="utf-8"?>
-<w:numbering xmlns:mo="http://schemas.microsoft.com/office/mac/office/2008/main" xmlns:ve="http://schemas.openxmlformats.org/markup-compatibility/2006" xmlns:mv="urn:schemas-microsoft-com:mac:vml" xmlns:o="urn:schemas-microsoft-com:office:office" xmlns:r="http://schemas.openxmlformats.org/officeDocument/2006/relationships" xmlns:m="http://schemas.openxmlformats.org/officeDocument/2006/math" xmlns:v="urn:schemas-microsoft-com:vml" xmlns:wp="http://schemas.openxmlformats.org/drawingml/2006/wordprocessingDrawing" xmlns:w10="urn:schemas-microsoft-com:office:word" xmlns:w="http://schemas.openxmlformats.org/wordprocessingml/2006/main" xmlns:wne="http://schemas.microsoft.com/office/word/2006/wordml">
+<w:numbering xmlns:wpc="http://schemas.microsoft.com/office/word/2010/wordprocessingCanvas" xmlns:mo="http://schemas.microsoft.com/office/mac/office/2008/main" xmlns:mc="http://schemas.openxmlformats.org/markup-compatibility/2006" xmlns:mv="urn:schemas-microsoft-com:mac:vml" xmlns:o="urn:schemas-microsoft-com:office:office" xmlns:r="http://schemas.openxmlformats.org/officeDocument/2006/relationships" xmlns:m="http://schemas.openxmlformats.org/officeDocument/2006/math" xmlns:v="urn:schemas-microsoft-com:vml" xmlns:wp14="http://schemas.microsoft.com/office/word/2010/wordprocessingDrawing" xmlns:wp="http://schemas.openxmlformats.org/drawingml/2006/wordprocessingDrawing" xmlns:w10="urn:schemas-microsoft-com:office:word" xmlns:w="http://schemas.openxmlformats.org/wordprocessingml/2006/main" xmlns:w14="http://schemas.microsoft.com/office/word/2010/wordml" xmlns:wpg="http://schemas.microsoft.com/office/word/2010/wordprocessingGroup" xmlns:wpi="http://schemas.microsoft.com/office/word/2010/wordprocessingInk" xmlns:wne="http://schemas.microsoft.com/office/word/2006/wordml" xmlns:wps="http://schemas.microsoft.com/office/word/2010/wordprocessingShape" mc:Ignorable="w14 wp14">
   <w:numPicBullet w:numPicBulletId="0">
     <w:pict>
       <v:shapetype id="_x0000_t75" coordsize="21600,21600" o:spt="75" o:preferrelative="t" path="m@4@5l@4@11@9@11@9@5xe" filled="f" stroked="f">
@@ -4271,17 +4824,17 @@
         <v:path o:extrusionok="f" gradientshapeok="t" o:connecttype="rect"/>
         <o:lock v:ext="edit" aspectratio="t"/>
       </v:shapetype>
-      <v:shape id="_x0000_i1050" type="#_x0000_t75" style="width:3in;height:3in" o:bullet="t"/>
+      <v:shape id="_x0000_i1041" type="#_x0000_t75" style="width:3in;height:3in" o:bullet="t"/>
     </w:pict>
   </w:numPicBullet>
   <w:numPicBullet w:numPicBulletId="1">
     <w:pict>
-      <v:shape id="_x0000_i1051" type="#_x0000_t75" style="width:3in;height:3in" o:bullet="t"/>
+      <v:shape id="_x0000_i1042" type="#_x0000_t75" style="width:3in;height:3in" o:bullet="t"/>
     </w:pict>
   </w:numPicBullet>
   <w:numPicBullet w:numPicBulletId="2">
     <w:pict>
-      <v:shape id="_x0000_i1052" type="#_x0000_t75" style="width:3in;height:3in" o:bullet="t"/>
+      <v:shape id="_x0000_i1043" type="#_x0000_t75" style="width:3in;height:3in" o:bullet="t"/>
     </w:pict>
   </w:numPicBullet>
   <w:abstractNum w:abstractNumId="0">
@@ -8737,7 +9290,7 @@
         <w:rFonts w:ascii="Wingdings" w:hAnsi="Wingdings" w:hint="default"/>
       </w:rPr>
     </w:lvl>
-    <w:lvl w:ilvl="3" w:tplc="04090001" w:tentative="1">
+    <w:lvl w:ilvl="3" w:tplc="04090001">
       <w:start w:val="1"/>
       <w:numFmt w:val="bullet"/>
       <w:lvlText w:val=""/>
@@ -8749,7 +9302,7 @@
         <w:rFonts w:ascii="Symbol" w:hAnsi="Symbol" w:hint="default"/>
       </w:rPr>
     </w:lvl>
-    <w:lvl w:ilvl="4" w:tplc="04090003" w:tentative="1">
+    <w:lvl w:ilvl="4" w:tplc="04090003">
       <w:start w:val="1"/>
       <w:numFmt w:val="bullet"/>
       <w:lvlText w:val="o"/>
@@ -10568,7 +11121,7 @@
 </file>
 
 <file path=word/styles.xml><?xml version="1.0" encoding="utf-8"?>
-<w:styles xmlns:r="http://schemas.openxmlformats.org/officeDocument/2006/relationships" xmlns:w="http://schemas.openxmlformats.org/wordprocessingml/2006/main">
+<w:styles xmlns:mc="http://schemas.openxmlformats.org/markup-compatibility/2006" xmlns:r="http://schemas.openxmlformats.org/officeDocument/2006/relationships" xmlns:w="http://schemas.openxmlformats.org/wordprocessingml/2006/main" xmlns:w14="http://schemas.microsoft.com/office/word/2010/wordml" mc:Ignorable="w14">
   <w:docDefaults>
     <w:rPrDefault>
       <w:rPr>
@@ -10920,14 +11473,15 @@
   </w:style>
   <w:style w:type="character" w:default="1" w:styleId="DefaultParagraphFont">
     <w:name w:val="Default Paragraph Font"/>
+    <w:uiPriority w:val="1"/>
     <w:semiHidden/>
     <w:unhideWhenUsed/>
   </w:style>
   <w:style w:type="table" w:default="1" w:styleId="TableNormal">
     <w:name w:val="Normal Table"/>
+    <w:uiPriority w:val="99"/>
     <w:semiHidden/>
     <w:unhideWhenUsed/>
-    <w:qFormat/>
     <w:tblPr>
       <w:tblInd w:w="0" w:type="dxa"/>
       <w:tblCellMar>
@@ -10940,6 +11494,7 @@
   </w:style>
   <w:style w:type="numbering" w:default="1" w:styleId="NoList">
     <w:name w:val="No List"/>
+    <w:uiPriority w:val="99"/>
     <w:semiHidden/>
     <w:unhideWhenUsed/>
   </w:style>
@@ -13774,7 +14329,7 @@
 </file>
 
 <file path=customXml/itemProps4.xml><?xml version="1.0" encoding="utf-8"?>
-<ds:datastoreItem xmlns:ds="http://schemas.openxmlformats.org/officeDocument/2006/customXml" ds:itemID="{C3F273EE-ED35-064C-A021-D29477040466}">
+<ds:datastoreItem xmlns:ds="http://schemas.openxmlformats.org/officeDocument/2006/customXml" ds:itemID="{58337C78-6E59-E44F-853E-A2F070CB08F5}">
   <ds:schemaRefs>
     <ds:schemaRef ds:uri="http://schemas.openxmlformats.org/officeDocument/2006/bibliography"/>
   </ds:schemaRefs>

</xml_diff>